<commit_message>
refactor: remove docx_parser.py and update related components
- Deleted the docx_parser.py file as part of the refactoring process to streamline question parsing functionality.
- Updated backend services and controllers to integrate with the new Python-based DOCX parsing approach.
- Enhanced the QuestionsImportService to handle file uploads and parsing through the backend, improving overall efficiency.
- Adjusted frontend components to align with the new question structure and ensure compatibility with the updated parsing logic.
- Cleaned up unused imports and optimized component structures for better maintainability.
</commit_message>
<xml_diff>
--- a/template/test1.docx
+++ b/template/test1.docx
@@ -1909,13 +1909,6 @@
       <w:pPr>
         <w:jc w:val="both"/>
         <w:rPr>
-          <w:rFonts w:cs="Times New Roman"/>
-          <w:color w:val="FF0000"/>
-          <w:szCs w:val="26"/>
-        </w:rPr>
-      </w:pPr>
-      <w:r>
-        <w:rPr>
           <w:rFonts w:eastAsia="Times New Roman" w:cs="Times New Roman"/>
           <w:bCs/>
           <w:color w:val="FF0000"/>
@@ -1923,8 +1916,132 @@
           <w:bdr w:val="none" w:sz="0" w:space="0" w:color="auto" w:frame="1"/>
           <w:shd w:val="clear" w:color="auto" w:fill="FFFFFF"/>
         </w:rPr>
+      </w:pPr>
+      <w:r>
+        <w:rPr>
+          <w:rFonts w:eastAsia="Times New Roman" w:cs="Times New Roman"/>
+          <w:bCs/>
+          <w:color w:val="FF0000"/>
+          <w:szCs w:val="26"/>
+          <w:bdr w:val="none" w:sz="0" w:space="0" w:color="auto" w:frame="1"/>
+          <w:shd w:val="clear" w:color="auto" w:fill="FFFFFF"/>
+        </w:rPr>
         <w:t>[&lt;br&gt;]</w:t>
       </w:r>
+    </w:p>
+    <w:p>
+      <w:pPr>
+        <w:jc w:val="both"/>
+        <w:rPr>
+          <w:rFonts w:eastAsia="Times New Roman" w:cs="Times New Roman"/>
+          <w:bCs/>
+          <w:color w:val="FF0000"/>
+          <w:szCs w:val="26"/>
+          <w:bdr w:val="none" w:sz="0" w:space="0" w:color="auto" w:frame="1"/>
+          <w:shd w:val="clear" w:color="auto" w:fill="FFFFFF"/>
+        </w:rPr>
+      </w:pPr>
+    </w:p>
+    <w:p>
+      <w:pPr>
+        <w:jc w:val="both"/>
+        <w:rPr>
+          <w:rFonts w:eastAsia="Times New Roman" w:cs="Times New Roman"/>
+          <w:bCs/>
+          <w:color w:val="FF0000"/>
+          <w:szCs w:val="26"/>
+          <w:bdr w:val="none" w:sz="0" w:space="0" w:color="auto" w:frame="1"/>
+          <w:shd w:val="clear" w:color="auto" w:fill="FFFFFF"/>
+        </w:rPr>
+      </w:pPr>
+    </w:p>
+    <w:p>
+      <w:pPr>
+        <w:jc w:val="both"/>
+        <w:rPr>
+          <w:rFonts w:eastAsia="Times New Roman" w:cs="Times New Roman"/>
+          <w:bCs/>
+          <w:color w:val="FF0000"/>
+          <w:szCs w:val="26"/>
+          <w:bdr w:val="none" w:sz="0" w:space="0" w:color="auto" w:frame="1"/>
+          <w:shd w:val="clear" w:color="auto" w:fill="FFFFFF"/>
+        </w:rPr>
+      </w:pPr>
+    </w:p>
+    <w:p>
+      <w:pPr>
+        <w:jc w:val="both"/>
+        <w:rPr>
+          <w:rFonts w:eastAsia="Times New Roman" w:cs="Times New Roman"/>
+          <w:bCs/>
+          <w:color w:val="FF0000"/>
+          <w:szCs w:val="26"/>
+          <w:bdr w:val="none" w:sz="0" w:space="0" w:color="auto" w:frame="1"/>
+          <w:shd w:val="clear" w:color="auto" w:fill="FFFFFF"/>
+        </w:rPr>
+      </w:pPr>
+    </w:p>
+    <w:p>
+      <w:pPr>
+        <w:jc w:val="both"/>
+        <w:rPr>
+          <w:rFonts w:eastAsia="Times New Roman" w:cs="Times New Roman"/>
+          <w:bCs/>
+          <w:color w:val="FF0000"/>
+          <w:szCs w:val="26"/>
+          <w:bdr w:val="none" w:sz="0" w:space="0" w:color="auto" w:frame="1"/>
+          <w:shd w:val="clear" w:color="auto" w:fill="FFFFFF"/>
+        </w:rPr>
+      </w:pPr>
+    </w:p>
+    <w:p>
+      <w:pPr>
+        <w:jc w:val="both"/>
+        <w:rPr>
+          <w:rFonts w:eastAsia="Times New Roman" w:cs="Times New Roman"/>
+          <w:bCs/>
+          <w:color w:val="FF0000"/>
+          <w:szCs w:val="26"/>
+          <w:bdr w:val="none" w:sz="0" w:space="0" w:color="auto" w:frame="1"/>
+          <w:shd w:val="clear" w:color="auto" w:fill="FFFFFF"/>
+        </w:rPr>
+      </w:pPr>
+    </w:p>
+    <w:p>
+      <w:pPr>
+        <w:jc w:val="both"/>
+        <w:rPr>
+          <w:rFonts w:eastAsia="Times New Roman" w:cs="Times New Roman"/>
+          <w:bCs/>
+          <w:color w:val="FF0000"/>
+          <w:szCs w:val="26"/>
+          <w:bdr w:val="none" w:sz="0" w:space="0" w:color="auto" w:frame="1"/>
+          <w:shd w:val="clear" w:color="auto" w:fill="FFFFFF"/>
+        </w:rPr>
+      </w:pPr>
+    </w:p>
+    <w:p>
+      <w:pPr>
+        <w:jc w:val="both"/>
+        <w:rPr>
+          <w:rFonts w:eastAsia="Times New Roman" w:cs="Times New Roman"/>
+          <w:bCs/>
+          <w:color w:val="FF0000"/>
+          <w:szCs w:val="26"/>
+          <w:bdr w:val="none" w:sz="0" w:space="0" w:color="auto" w:frame="1"/>
+          <w:shd w:val="clear" w:color="auto" w:fill="FFFFFF"/>
+        </w:rPr>
+      </w:pPr>
+    </w:p>
+    <w:p>
+      <w:pPr>
+        <w:jc w:val="both"/>
+        <w:rPr>
+          <w:rFonts w:cs="Times New Roman"/>
+          <w:color w:val="FF0000"/>
+          <w:szCs w:val="26"/>
+        </w:rPr>
+      </w:pPr>
     </w:p>
     <w:p>
       <w:pPr>
@@ -1948,6 +2065,7 @@
           <w:szCs w:val="26"/>
           <w:lang w:val="vi-VN"/>
         </w:rPr>
+        <w:lastRenderedPageBreak/>
         <w:t>[sg]</w:t>
       </w:r>
     </w:p>
@@ -2185,7 +2303,6 @@
           <w:szCs w:val="26"/>
           <w:lang w:val="vi-VN"/>
         </w:rPr>
-        <w:lastRenderedPageBreak/>
         <w:t>C. persuade</w:t>
       </w:r>
     </w:p>
@@ -2207,10 +2324,9 @@
         <w:rPr>
           <w:rFonts w:cs="Times New Roman"/>
           <w:szCs w:val="26"/>
-          <w:u w:val="single"/>
           <w:lang w:val="vi-VN"/>
         </w:rPr>
-        <w:t>D.</w:t>
+        <w:t xml:space="preserve">D. </w:t>
       </w:r>
       <w:r>
         <w:rPr>
@@ -2218,7 +2334,7 @@
           <w:szCs w:val="26"/>
           <w:lang w:val="vi-VN"/>
         </w:rPr>
-        <w:t xml:space="preserve"> entertain</w:t>
+        <w:t>entertain</w:t>
       </w:r>
     </w:p>
     <w:p>
@@ -2707,6 +2823,7 @@
           <w:szCs w:val="26"/>
           <w:lang w:val="nl-NL"/>
         </w:rPr>
+        <w:lastRenderedPageBreak/>
         <w:t>D. x = 3^2</w:t>
       </w:r>
       <w:r>
@@ -2840,7 +2957,7 @@
           <v:shape id="_x0000_i1025" type="#_x0000_t75" style="width:12.75pt;height:15pt" o:ole="">
             <v:imagedata r:id="rId6" o:title=""/>
           </v:shape>
-          <o:OLEObject Type="Embed" ProgID="Equation.DSMT4" ShapeID="_x0000_i1025" DrawAspect="Content" ObjectID="_1811790328" r:id="rId7"/>
+          <o:OLEObject Type="Embed" ProgID="Equation.DSMT4" ShapeID="_x0000_i1025" DrawAspect="Content" ObjectID="_1811809280" r:id="rId7"/>
         </w:object>
       </w:r>
       <w:r>
@@ -3148,7 +3265,6 @@
           <w:bCs/>
           <w:szCs w:val="26"/>
         </w:rPr>
-        <w:lastRenderedPageBreak/>
         <w:t xml:space="preserve">(CLO3) </w:t>
       </w:r>
       <w:r>
@@ -3673,6 +3789,7 @@
           <w:szCs w:val="26"/>
           <w:lang w:val="nl-NL"/>
         </w:rPr>
+        <w:lastRenderedPageBreak/>
         <w:t>C. V = 2a^{3}\sqrt{3}</w:t>
       </w:r>
       <w:r>
@@ -3941,7 +4058,6 @@
           <w:szCs w:val="26"/>
           <w:u w:val="single"/>
         </w:rPr>
-        <w:lastRenderedPageBreak/>
         <w:t>A</w:t>
       </w:r>
       <w:r>
@@ -4660,6 +4776,7 @@
           <w:rFonts w:cs="Times New Roman"/>
           <w:szCs w:val="26"/>
         </w:rPr>
+        <w:lastRenderedPageBreak/>
         <w:t>D. Not going anywhere</w:t>
       </w:r>
     </w:p>
@@ -4918,7 +5035,6 @@
           <w:bCs/>
           <w:lang w:val="nl-NL"/>
         </w:rPr>
-        <w:lastRenderedPageBreak/>
         <w:t>B.</w:t>
       </w:r>
       <w:r>
@@ -5304,6 +5420,7 @@
           <w:rFonts w:cs="Times New Roman"/>
           <w:szCs w:val="26"/>
         </w:rPr>
+        <w:lastRenderedPageBreak/>
         <w:t xml:space="preserve">A. </w:t>
       </w:r>
       <w:r>
@@ -5577,7 +5694,6 @@
           <w:rFonts w:cs="Times New Roman"/>
           <w:szCs w:val="26"/>
         </w:rPr>
-        <w:lastRenderedPageBreak/>
         <w:t xml:space="preserve">D. </w:t>
       </w:r>
       <w:r>
@@ -6156,6 +6272,7 @@
           <w:rFonts w:eastAsiaTheme="minorEastAsia" w:cs="Times New Roman"/>
           <w:szCs w:val="26"/>
         </w:rPr>
+        <w:lastRenderedPageBreak/>
         <w:t xml:space="preserve">C. 4,8 </w:t>
       </w:r>
       <w:r>

</xml_diff>

<commit_message>
chore: remove complete_answers_generator.py and update environment configurations
- Deleted the complete_answers_generator.py file as it is no longer needed.
- Updated production environment variables in .env.production for JWT and Digital Ocean Spaces configuration.
- Enhanced Dockerfile to set environment variables for production deployment.
- Refactored integration DTOs to use boolean types for answer correctness and number types for content types and question counts.
</commit_message>
<xml_diff>
--- a/template/test1.docx
+++ b/template/test1.docx
@@ -2954,10 +2954,10 @@
             <v:path o:extrusionok="f" gradientshapeok="t" o:connecttype="rect"/>
             <o:lock v:ext="edit" aspectratio="t"/>
           </v:shapetype>
-          <v:shape id="_x0000_i1025" type="#_x0000_t75" style="width:12.75pt;height:15pt" o:ole="">
+          <v:shape id="_x0000_i1025" type="#_x0000_t75" style="width:12.9pt;height:14.95pt" o:ole="">
             <v:imagedata r:id="rId6" o:title=""/>
           </v:shape>
-          <o:OLEObject Type="Embed" ProgID="Equation.DSMT4" ShapeID="_x0000_i1025" DrawAspect="Content" ObjectID="_1811809280" r:id="rId7"/>
+          <o:OLEObject Type="Embed" ProgID="Equation.DSMT4" ShapeID="_x0000_i1025" DrawAspect="Content" ObjectID="_1813638653" r:id="rId7"/>
         </w:object>
       </w:r>
       <w:r>
@@ -4525,49 +4525,6 @@
     </w:p>
     <w:p>
       <w:pPr>
-        <w:spacing w:line="276" w:lineRule="auto"/>
-        <w:jc w:val="both"/>
-        <w:rPr>
-          <w:rFonts w:eastAsiaTheme="minorEastAsia" w:cs="Times New Roman"/>
-          <w:szCs w:val="26"/>
-        </w:rPr>
-      </w:pPr>
-      <w:r>
-        <w:rPr>
-          <w:rFonts w:eastAsiaTheme="minorEastAsia" w:cs="Times New Roman"/>
-          <w:b/>
-          <w:bCs/>
-          <w:szCs w:val="26"/>
-        </w:rPr>
-        <w:t xml:space="preserve"> </w:t>
-      </w:r>
-      <w:r>
-        <w:rPr>
-          <w:rFonts w:eastAsiaTheme="minorEastAsia" w:cs="Times New Roman"/>
-          <w:szCs w:val="26"/>
-        </w:rPr>
-        <w:t>(</w:t>
-      </w:r>
-      <w:hyperlink r:id="rId10" w:history="1">
-        <w:r>
-          <w:rPr>
-            <w:rStyle w:val="Hyperlink"/>
-            <w:rFonts w:eastAsiaTheme="minorEastAsia" w:cs="Times New Roman"/>
-            <w:szCs w:val="26"/>
-          </w:rPr>
-          <w:t>https://youtu.be/UNIyC2o6ekw?si=Ufpw4Pvge3eiw_PW</w:t>
-        </w:r>
-      </w:hyperlink>
-      <w:r>
-        <w:rPr>
-          <w:rFonts w:eastAsiaTheme="minorEastAsia" w:cs="Times New Roman"/>
-          <w:szCs w:val="26"/>
-        </w:rPr>
-        <w:t>)</w:t>
-      </w:r>
-    </w:p>
-    <w:p>
-      <w:pPr>
         <w:jc w:val="both"/>
         <w:rPr>
           <w:rFonts w:cs="Times New Roman"/>
@@ -4776,7 +4733,6 @@
           <w:rFonts w:cs="Times New Roman"/>
           <w:szCs w:val="26"/>
         </w:rPr>
-        <w:lastRenderedPageBreak/>
         <w:t>D. Not going anywhere</w:t>
       </w:r>
     </w:p>
@@ -4798,6 +4754,7 @@
           <w:bdr w:val="none" w:sz="0" w:space="0" w:color="auto" w:frame="1"/>
           <w:shd w:val="clear" w:color="auto" w:fill="FFFFFF"/>
         </w:rPr>
+        <w:lastRenderedPageBreak/>
         <w:t>[&lt;br&gt;]</w:t>
       </w:r>
     </w:p>
@@ -5420,30 +5377,30 @@
           <w:rFonts w:cs="Times New Roman"/>
           <w:szCs w:val="26"/>
         </w:rPr>
+        <w:t xml:space="preserve">A. </w:t>
+      </w:r>
+      <w:r>
+        <w:rPr>
+          <w:rFonts w:cs="Times New Roman"/>
+          <w:szCs w:val="26"/>
+        </w:rPr>
+        <w:t>Have a shower.</w:t>
+      </w:r>
+    </w:p>
+    <w:p>
+      <w:pPr>
+        <w:rPr>
+          <w:rFonts w:cs="Times New Roman"/>
+          <w:szCs w:val="26"/>
+        </w:rPr>
+      </w:pPr>
+      <w:r>
+        <w:rPr>
+          <w:rFonts w:cs="Times New Roman"/>
+          <w:szCs w:val="26"/>
+          <w:u w:val="single"/>
+        </w:rPr>
         <w:lastRenderedPageBreak/>
-        <w:t xml:space="preserve">A. </w:t>
-      </w:r>
-      <w:r>
-        <w:rPr>
-          <w:rFonts w:cs="Times New Roman"/>
-          <w:szCs w:val="26"/>
-        </w:rPr>
-        <w:t>Have a shower.</w:t>
-      </w:r>
-    </w:p>
-    <w:p>
-      <w:pPr>
-        <w:rPr>
-          <w:rFonts w:cs="Times New Roman"/>
-          <w:szCs w:val="26"/>
-        </w:rPr>
-      </w:pPr>
-      <w:r>
-        <w:rPr>
-          <w:rFonts w:cs="Times New Roman"/>
-          <w:szCs w:val="26"/>
-          <w:u w:val="single"/>
-        </w:rPr>
         <w:t>B.</w:t>
       </w:r>
       <w:r>
@@ -5784,7 +5741,7 @@
           <w:rFonts w:eastAsiaTheme="minorEastAsia" w:cs="Times New Roman"/>
           <w:szCs w:val="26"/>
         </w:rPr>
-        <w:t xml:space="preserve"> Hỗn hợp X&lt;/span&gt; gồm Al, Al_{2}O_{3}, Fe, FeO, Fe_{3}O_{4}&lt;/span&gt; và </w:t>
+        <w:t xml:space="preserve"> Hỗn hợp X gồm Al, Al_{2}O_{3}, Fe, FeO, Fe_{3}O_{4}và </w:t>
       </w:r>
       <w:r>
         <w:rPr>
@@ -5800,7 +5757,35 @@
           <w:rFonts w:eastAsiaTheme="minorEastAsia" w:cs="Times New Roman"/>
           <w:szCs w:val="26"/>
         </w:rPr>
-        <w:t xml:space="preserve">&lt;/span&gt; trong đó O&lt;/span&gt; chiếm 18,49% về khối lượng. Hòa tan hết 12,98 gam X&lt;/span&gt; cần vừa đủ 627,5 ml dung dịch </w:t>
+        <w:t xml:space="preserve"> trong đó O</w:t>
+      </w:r>
+      <w:r>
+        <w:rPr>
+          <w:rFonts w:eastAsiaTheme="minorEastAsia" w:cs="Times New Roman"/>
+          <w:szCs w:val="26"/>
+        </w:rPr>
+        <w:t xml:space="preserve"> </w:t>
+      </w:r>
+      <w:r>
+        <w:rPr>
+          <w:rFonts w:eastAsiaTheme="minorEastAsia" w:cs="Times New Roman"/>
+          <w:szCs w:val="26"/>
+        </w:rPr>
+        <w:t xml:space="preserve"> chiếm 18,49% về khối lượng. Hòa tan hết 12,98 gam X</w:t>
+      </w:r>
+      <w:r>
+        <w:rPr>
+          <w:rFonts w:eastAsiaTheme="minorEastAsia" w:cs="Times New Roman"/>
+          <w:szCs w:val="26"/>
+        </w:rPr>
+        <w:t xml:space="preserve"> </w:t>
+      </w:r>
+      <w:r>
+        <w:rPr>
+          <w:rFonts w:eastAsiaTheme="minorEastAsia" w:cs="Times New Roman"/>
+          <w:szCs w:val="26"/>
+        </w:rPr>
+        <w:t xml:space="preserve">cần vừa đủ 627,5 ml dung dịch </w:t>
       </w:r>
       <w:r>
         <w:rPr>
@@ -5824,7 +5809,42 @@
           <w:rFonts w:eastAsiaTheme="minorEastAsia" w:cs="Times New Roman"/>
           <w:szCs w:val="26"/>
         </w:rPr>
-        <w:t>&lt;/span&gt; 1M thu được dung dịch Y và 0,448 lít hỗn hợp khí Z&lt;/span&gt; (đktc) gồm NO&lt;/span&gt; vàN_{2}&lt;/span&gt; có tỷ lệ mol tương ứng là 1:1. Làm bay hơi dung dịch Y&lt;/span&gt; thu được m gam muối. Giá trị của m là:</w:t>
+        <w:t>1M thu được dung dịch Y và 0,448 lít hỗn hợp khí Z (đktc) gồm N</w:t>
+      </w:r>
+      <w:r>
+        <w:rPr>
+          <w:rFonts w:eastAsiaTheme="minorEastAsia" w:cs="Times New Roman"/>
+          <w:szCs w:val="26"/>
+        </w:rPr>
+        <w:t>o</w:t>
+      </w:r>
+      <w:r>
+        <w:rPr>
+          <w:rFonts w:eastAsiaTheme="minorEastAsia" w:cs="Times New Roman"/>
+          <w:szCs w:val="26"/>
+        </w:rPr>
+        <w:t xml:space="preserve"> </w:t>
+      </w:r>
+      <w:r>
+        <w:rPr>
+          <w:rFonts w:eastAsiaTheme="minorEastAsia" w:cs="Times New Roman"/>
+          <w:szCs w:val="26"/>
+        </w:rPr>
+        <w:t>và</w:t>
+      </w:r>
+      <w:r>
+        <w:rPr>
+          <w:rFonts w:eastAsiaTheme="minorEastAsia" w:cs="Times New Roman"/>
+          <w:szCs w:val="26"/>
+        </w:rPr>
+        <w:t xml:space="preserve"> </w:t>
+      </w:r>
+      <w:r>
+        <w:rPr>
+          <w:rFonts w:eastAsiaTheme="minorEastAsia" w:cs="Times New Roman"/>
+          <w:szCs w:val="26"/>
+        </w:rPr>
+        <w:t>N_{2}có tỷ lệ mol tương ứng là 1:1. Làm bay hơi dung dịch Y thu được m gam muối. Giá trị của m là:</w:t>
       </w:r>
     </w:p>
     <w:p>
@@ -6272,38 +6292,38 @@
           <w:rFonts w:eastAsiaTheme="minorEastAsia" w:cs="Times New Roman"/>
           <w:szCs w:val="26"/>
         </w:rPr>
+        <w:t xml:space="preserve">C. 4,8 </w:t>
+      </w:r>
+      <w:r>
+        <w:rPr>
+          <w:rFonts w:eastAsiaTheme="minorEastAsia" w:cs="Times New Roman"/>
+          <w:szCs w:val="26"/>
+        </w:rPr>
+        <w:tab/>
+      </w:r>
+      <w:r>
+        <w:rPr>
+          <w:rFonts w:eastAsiaTheme="minorEastAsia" w:cs="Times New Roman"/>
+          <w:szCs w:val="26"/>
+        </w:rPr>
+        <w:tab/>
+      </w:r>
+    </w:p>
+    <w:p>
+      <w:pPr>
+        <w:spacing w:line="276" w:lineRule="auto"/>
+        <w:jc w:val="both"/>
+        <w:rPr>
+          <w:rFonts w:eastAsiaTheme="minorEastAsia" w:cs="Times New Roman"/>
+          <w:szCs w:val="26"/>
+        </w:rPr>
+      </w:pPr>
+      <w:r>
+        <w:rPr>
+          <w:rFonts w:eastAsiaTheme="minorEastAsia" w:cs="Times New Roman"/>
+          <w:szCs w:val="26"/>
+        </w:rPr>
         <w:lastRenderedPageBreak/>
-        <w:t xml:space="preserve">C. 4,8 </w:t>
-      </w:r>
-      <w:r>
-        <w:rPr>
-          <w:rFonts w:eastAsiaTheme="minorEastAsia" w:cs="Times New Roman"/>
-          <w:szCs w:val="26"/>
-        </w:rPr>
-        <w:tab/>
-      </w:r>
-      <w:r>
-        <w:rPr>
-          <w:rFonts w:eastAsiaTheme="minorEastAsia" w:cs="Times New Roman"/>
-          <w:szCs w:val="26"/>
-        </w:rPr>
-        <w:tab/>
-      </w:r>
-    </w:p>
-    <w:p>
-      <w:pPr>
-        <w:spacing w:line="276" w:lineRule="auto"/>
-        <w:jc w:val="both"/>
-        <w:rPr>
-          <w:rFonts w:eastAsiaTheme="minorEastAsia" w:cs="Times New Roman"/>
-          <w:szCs w:val="26"/>
-        </w:rPr>
-      </w:pPr>
-      <w:r>
-        <w:rPr>
-          <w:rFonts w:eastAsiaTheme="minorEastAsia" w:cs="Times New Roman"/>
-          <w:szCs w:val="26"/>
-        </w:rPr>
         <w:t>D. 2,3</w:t>
       </w:r>
     </w:p>

</xml_diff>